<commit_message>
Clean up RAD, ready to submit
</commit_message>
<xml_diff>
--- a/Documents/Team_1_CS509-S24-S01_RAD_02-13-2024.docx
+++ b/Documents/Team_1_CS509-S24-S01_RAD_02-13-2024.docx
@@ -383,6 +383,8 @@
       <w:sdtPr>
         <w:rPr>
           <w:rFonts w:ascii="Times New Roman" w:eastAsiaTheme="minorHAnsi" w:hAnsi="Times New Roman" w:cs="Times New Roman"/>
+          <w:b w:val="0"/>
+          <w:bCs w:val="0"/>
           <w:color w:val="auto"/>
           <w:kern w:val="2"/>
           <w:sz w:val="24"/>
@@ -6461,39 +6463,7 @@
                 <w:szCs w:val="24"/>
               </w:rPr>
               <w:lastRenderedPageBreak/>
-              <w:t xml:space="preserve">All information displayed must </w:t>
-            </w:r>
-            <w:r>
-              <w:rPr>
-                <w:rFonts w:ascii="Times New Roman" w:hAnsi="Times New Roman" w:cs="Times New Roman"/>
-                <w:sz w:val="24"/>
-                <w:szCs w:val="24"/>
-              </w:rPr>
-              <w:t xml:space="preserve">be </w:t>
-            </w:r>
-            <w:r>
-              <w:rPr>
-                <w:rFonts w:ascii="Times New Roman" w:hAnsi="Times New Roman" w:cs="Times New Roman"/>
-                <w:sz w:val="24"/>
-                <w:szCs w:val="24"/>
-              </w:rPr>
-              <w:t xml:space="preserve">complete, free of typographical errors, and </w:t>
-            </w:r>
-            <w:r>
-              <w:rPr>
-                <w:rFonts w:ascii="Times New Roman" w:hAnsi="Times New Roman" w:cs="Times New Roman"/>
-                <w:sz w:val="24"/>
-                <w:szCs w:val="24"/>
-              </w:rPr>
-              <w:t>accurate</w:t>
-            </w:r>
-            <w:r>
-              <w:rPr>
-                <w:rFonts w:ascii="Times New Roman" w:hAnsi="Times New Roman" w:cs="Times New Roman"/>
-                <w:sz w:val="24"/>
-                <w:szCs w:val="24"/>
-              </w:rPr>
-              <w:t>.</w:t>
+              <w:t>All information displayed must be complete, free of typographical errors, and accurate.</w:t>
             </w:r>
           </w:p>
           <w:p>
@@ -7594,39 +7564,7 @@
                 <w:sz w:val="24"/>
                 <w:szCs w:val="24"/>
               </w:rPr>
-              <w:t xml:space="preserve">All information displayed must </w:t>
-            </w:r>
-            <w:r>
-              <w:rPr>
-                <w:rFonts w:ascii="Times New Roman" w:hAnsi="Times New Roman" w:cs="Times New Roman"/>
-                <w:sz w:val="24"/>
-                <w:szCs w:val="24"/>
-              </w:rPr>
-              <w:t xml:space="preserve">be </w:t>
-            </w:r>
-            <w:r>
-              <w:rPr>
-                <w:rFonts w:ascii="Times New Roman" w:hAnsi="Times New Roman" w:cs="Times New Roman"/>
-                <w:sz w:val="24"/>
-                <w:szCs w:val="24"/>
-              </w:rPr>
-              <w:t xml:space="preserve">complete, free of typographical errors, and </w:t>
-            </w:r>
-            <w:r>
-              <w:rPr>
-                <w:rFonts w:ascii="Times New Roman" w:hAnsi="Times New Roman" w:cs="Times New Roman"/>
-                <w:sz w:val="24"/>
-                <w:szCs w:val="24"/>
-              </w:rPr>
-              <w:t>accurate</w:t>
-            </w:r>
-            <w:r>
-              <w:rPr>
-                <w:rFonts w:ascii="Times New Roman" w:hAnsi="Times New Roman" w:cs="Times New Roman"/>
-                <w:sz w:val="24"/>
-                <w:szCs w:val="24"/>
-              </w:rPr>
-              <w:t>.</w:t>
+              <w:t>All information displayed must be complete, free of typographical errors, and accurate.</w:t>
             </w:r>
           </w:p>
         </w:tc>
@@ -8399,23 +8337,7 @@
                 <w:sz w:val="24"/>
                 <w:szCs w:val="24"/>
               </w:rPr>
-              <w:t xml:space="preserve">All </w:t>
-            </w:r>
-            <w:r>
-              <w:rPr>
-                <w:rFonts w:ascii="Times New Roman" w:hAnsi="Times New Roman" w:cs="Times New Roman"/>
-                <w:sz w:val="24"/>
-                <w:szCs w:val="24"/>
-              </w:rPr>
-              <w:t xml:space="preserve">records that are added and/or modified </w:t>
-            </w:r>
-            <w:r>
-              <w:rPr>
-                <w:rFonts w:ascii="Times New Roman" w:hAnsi="Times New Roman" w:cs="Times New Roman"/>
-                <w:sz w:val="24"/>
-                <w:szCs w:val="24"/>
-              </w:rPr>
-              <w:t>must be complete, free of typographical errors, and accurate.</w:t>
+              <w:t>All records that are added and/or modified must be complete, free of typographical errors, and accurate.</w:t>
             </w:r>
           </w:p>
           <w:p>
@@ -8438,23 +8360,7 @@
                 <w:sz w:val="24"/>
                 <w:szCs w:val="24"/>
               </w:rPr>
-              <w:t xml:space="preserve">In the event </w:t>
-            </w:r>
-            <w:r>
-              <w:rPr>
-                <w:rFonts w:ascii="Times New Roman" w:hAnsi="Times New Roman" w:cs="Times New Roman"/>
-                <w:sz w:val="24"/>
-                <w:szCs w:val="24"/>
-              </w:rPr>
-              <w:t>a</w:t>
-            </w:r>
-            <w:r>
-              <w:rPr>
-                <w:rFonts w:ascii="Times New Roman" w:hAnsi="Times New Roman" w:cs="Times New Roman"/>
-                <w:sz w:val="24"/>
-                <w:szCs w:val="24"/>
-              </w:rPr>
-              <w:t xml:space="preserve"> data entry clerk adds, modifies, and/or deletes an ATR database record, the result of the transaction should be nearly instantaneously viewable by the user.</w:t>
+              <w:t>In the event a data entry clerk adds, modifies, and/or deletes an ATR database record, the result of the transaction should be nearly instantaneously viewable by the user.</w:t>
             </w:r>
           </w:p>
         </w:tc>
@@ -8929,23 +8835,7 @@
           <w:sz w:val="24"/>
           <w:szCs w:val="24"/>
         </w:rPr>
-        <w:t xml:space="preserve">flight that is listed on the ATR database by type (i.e., </w:t>
-      </w:r>
-      <w:r>
-        <w:rPr>
-          <w:rFonts w:ascii="Times New Roman" w:hAnsi="Times New Roman" w:cs="Times New Roman"/>
-          <w:sz w:val="24"/>
-          <w:szCs w:val="24"/>
-        </w:rPr>
-        <w:t>economy, premium economy, business, and first class</w:t>
-      </w:r>
-      <w:r>
-        <w:rPr>
-          <w:rFonts w:ascii="Times New Roman" w:hAnsi="Times New Roman" w:cs="Times New Roman"/>
-          <w:sz w:val="24"/>
-          <w:szCs w:val="24"/>
-        </w:rPr>
-        <w:t>)</w:t>
+        <w:t>flight that is listed on the ATR database by type (i.e., economy, premium economy, business, and first class)</w:t>
       </w:r>
       <w:r>
         <w:rPr>
@@ -9008,15 +8898,7 @@
           <w:sz w:val="24"/>
           <w:szCs w:val="24"/>
         </w:rPr>
-        <w:t xml:space="preserve"> user can modify any modifiable detail </w:t>
-      </w:r>
-      <w:r>
-        <w:rPr>
-          <w:rFonts w:ascii="Times New Roman" w:hAnsi="Times New Roman" w:cs="Times New Roman"/>
-          <w:sz w:val="24"/>
-          <w:szCs w:val="24"/>
-        </w:rPr>
-        <w:t xml:space="preserve">of any available flight listed on the ATR database </w:t>
+        <w:t xml:space="preserve"> user can modify any modifiable detail of any available flight listed on the ATR database </w:t>
       </w:r>
       <w:r>
         <w:rPr>
@@ -9071,71 +8953,7 @@
           <w:sz w:val="24"/>
           <w:szCs w:val="24"/>
         </w:rPr>
-        <w:t>commit to any transaction using t</w:t>
-      </w:r>
-      <w:r>
-        <w:rPr>
-          <w:rFonts w:ascii="Times New Roman" w:hAnsi="Times New Roman" w:cs="Times New Roman"/>
-          <w:sz w:val="24"/>
-          <w:szCs w:val="24"/>
-        </w:rPr>
-        <w:t xml:space="preserve">he ATR system </w:t>
-      </w:r>
-      <w:r>
-        <w:rPr>
-          <w:rFonts w:ascii="Times New Roman" w:hAnsi="Times New Roman" w:cs="Times New Roman"/>
-          <w:sz w:val="24"/>
-          <w:szCs w:val="24"/>
-        </w:rPr>
-        <w:t xml:space="preserve">interface pertaining to a selected </w:t>
-      </w:r>
-      <w:r>
-        <w:rPr>
-          <w:rFonts w:ascii="Times New Roman" w:hAnsi="Times New Roman" w:cs="Times New Roman"/>
-          <w:sz w:val="24"/>
-          <w:szCs w:val="24"/>
-        </w:rPr>
-        <w:t xml:space="preserve">flight </w:t>
-      </w:r>
-      <w:r>
-        <w:rPr>
-          <w:rFonts w:ascii="Times New Roman" w:hAnsi="Times New Roman" w:cs="Times New Roman"/>
-          <w:sz w:val="24"/>
-          <w:szCs w:val="24"/>
-        </w:rPr>
-        <w:t xml:space="preserve">from the </w:t>
-      </w:r>
-      <w:r>
-        <w:rPr>
-          <w:rFonts w:ascii="Times New Roman" w:hAnsi="Times New Roman" w:cs="Times New Roman"/>
-          <w:sz w:val="24"/>
-          <w:szCs w:val="24"/>
-        </w:rPr>
-        <w:t>lis</w:t>
-      </w:r>
-      <w:r>
-        <w:rPr>
-          <w:rFonts w:ascii="Times New Roman" w:hAnsi="Times New Roman" w:cs="Times New Roman"/>
-          <w:sz w:val="24"/>
-          <w:szCs w:val="24"/>
-        </w:rPr>
-        <w:t>t of flights available</w:t>
-      </w:r>
-      <w:r>
-        <w:rPr>
-          <w:rFonts w:ascii="Times New Roman" w:hAnsi="Times New Roman" w:cs="Times New Roman"/>
-          <w:sz w:val="24"/>
-          <w:szCs w:val="24"/>
-        </w:rPr>
-        <w:t xml:space="preserve"> on the ATR database</w:t>
-      </w:r>
-      <w:r>
-        <w:rPr>
-          <w:rFonts w:ascii="Times New Roman" w:hAnsi="Times New Roman" w:cs="Times New Roman"/>
-          <w:sz w:val="24"/>
-          <w:szCs w:val="24"/>
-        </w:rPr>
-        <w:t>.</w:t>
+        <w:t>commit to any transaction using the ATR system interface pertaining to a selected flight from the list of flights available on the ATR database.</w:t>
       </w:r>
     </w:p>
     <w:p>
@@ -9182,39 +9000,7 @@
           <w:sz w:val="24"/>
           <w:szCs w:val="24"/>
         </w:rPr>
-        <w:t xml:space="preserve"> abandon</w:t>
-      </w:r>
-      <w:r>
-        <w:rPr>
-          <w:rFonts w:ascii="Times New Roman" w:hAnsi="Times New Roman" w:cs="Times New Roman"/>
-          <w:sz w:val="24"/>
-          <w:szCs w:val="24"/>
-        </w:rPr>
-        <w:t xml:space="preserve"> or cancel any </w:t>
-      </w:r>
-      <w:r>
-        <w:rPr>
-          <w:rFonts w:ascii="Times New Roman" w:hAnsi="Times New Roman" w:cs="Times New Roman"/>
-          <w:sz w:val="24"/>
-          <w:szCs w:val="24"/>
-        </w:rPr>
-        <w:t>transaction</w:t>
-      </w:r>
-      <w:r>
-        <w:rPr>
-          <w:rFonts w:ascii="Times New Roman" w:hAnsi="Times New Roman" w:cs="Times New Roman"/>
-          <w:sz w:val="24"/>
-          <w:szCs w:val="24"/>
-        </w:rPr>
-        <w:t xml:space="preserve"> prior to committing to said transaction a</w:t>
-      </w:r>
-      <w:r>
-        <w:rPr>
-          <w:rFonts w:ascii="Times New Roman" w:hAnsi="Times New Roman" w:cs="Times New Roman"/>
-          <w:sz w:val="24"/>
-          <w:szCs w:val="24"/>
-        </w:rPr>
-        <w:t>nd navigate away from the ATR website.</w:t>
+        <w:t xml:space="preserve"> abandon or cancel any transaction prior to committing to said transaction and navigate away from the ATR website.</w:t>
       </w:r>
     </w:p>
     <w:p>
@@ -9392,15 +9178,7 @@
           <w:sz w:val="24"/>
           <w:szCs w:val="24"/>
         </w:rPr>
-        <w:t xml:space="preserve"> data entry clerk can add a flight record to the ATR database</w:t>
-      </w:r>
-      <w:r>
-        <w:rPr>
-          <w:rFonts w:ascii="Times New Roman" w:hAnsi="Times New Roman" w:cs="Times New Roman"/>
-          <w:sz w:val="24"/>
-          <w:szCs w:val="24"/>
-        </w:rPr>
-        <w:t>.</w:t>
+        <w:t xml:space="preserve"> data entry clerk can add a flight record to the ATR database.</w:t>
       </w:r>
     </w:p>
     <w:p>
@@ -9584,39 +9362,7 @@
           <w:sz w:val="24"/>
           <w:szCs w:val="24"/>
         </w:rPr>
-        <w:t>The ATR</w:t>
-      </w:r>
-      <w:r>
-        <w:rPr>
-          <w:rFonts w:ascii="Times New Roman" w:hAnsi="Times New Roman" w:cs="Times New Roman"/>
-          <w:sz w:val="24"/>
-          <w:szCs w:val="24"/>
-        </w:rPr>
-        <w:t xml:space="preserve"> database </w:t>
-      </w:r>
-      <w:r>
-        <w:rPr>
-          <w:rFonts w:ascii="Times New Roman" w:hAnsi="Times New Roman" w:cs="Times New Roman"/>
-          <w:sz w:val="24"/>
-          <w:szCs w:val="24"/>
-        </w:rPr>
-        <w:t>can store the specific set of</w:t>
-      </w:r>
-      <w:r>
-        <w:rPr>
-          <w:rFonts w:ascii="Times New Roman" w:hAnsi="Times New Roman" w:cs="Times New Roman"/>
-          <w:sz w:val="24"/>
-          <w:szCs w:val="24"/>
-        </w:rPr>
-        <w:t xml:space="preserve"> </w:t>
-      </w:r>
-      <w:r>
-        <w:rPr>
-          <w:rFonts w:ascii="Times New Roman" w:hAnsi="Times New Roman" w:cs="Times New Roman"/>
-          <w:sz w:val="24"/>
-          <w:szCs w:val="24"/>
-        </w:rPr>
-        <w:t>flight information that the ATR system uses to process flight booking transactions on a series of tables and rows.</w:t>
+        <w:t>The ATR database can store the specific set of flight information that the ATR system uses to process flight booking transactions on a series of tables and rows.</w:t>
       </w:r>
     </w:p>
     <w:p>
@@ -9662,47 +9408,7 @@
           <w:sz w:val="24"/>
           <w:szCs w:val="24"/>
         </w:rPr>
-        <w:t xml:space="preserve">The ATR database can permit </w:t>
-      </w:r>
-      <w:r>
-        <w:rPr>
-          <w:rFonts w:ascii="Times New Roman" w:hAnsi="Times New Roman" w:cs="Times New Roman"/>
-          <w:sz w:val="24"/>
-          <w:szCs w:val="24"/>
-        </w:rPr>
-        <w:t xml:space="preserve">the manipulation </w:t>
-      </w:r>
-      <w:r>
-        <w:rPr>
-          <w:rFonts w:ascii="Times New Roman" w:hAnsi="Times New Roman" w:cs="Times New Roman"/>
-          <w:sz w:val="24"/>
-          <w:szCs w:val="24"/>
-        </w:rPr>
-        <w:t xml:space="preserve">(i.e., add, delete, retrieve, and modify) </w:t>
-      </w:r>
-      <w:r>
-        <w:rPr>
-          <w:rFonts w:ascii="Times New Roman" w:hAnsi="Times New Roman" w:cs="Times New Roman"/>
-          <w:sz w:val="24"/>
-          <w:szCs w:val="24"/>
-        </w:rPr>
-        <w:t xml:space="preserve">of the </w:t>
-      </w:r>
-      <w:r>
-        <w:rPr>
-          <w:rFonts w:ascii="Times New Roman" w:hAnsi="Times New Roman" w:cs="Times New Roman"/>
-          <w:sz w:val="24"/>
-          <w:szCs w:val="24"/>
-        </w:rPr>
-        <w:t xml:space="preserve">specific set of </w:t>
-      </w:r>
-      <w:r>
-        <w:rPr>
-          <w:rFonts w:ascii="Times New Roman" w:hAnsi="Times New Roman" w:cs="Times New Roman"/>
-          <w:sz w:val="24"/>
-          <w:szCs w:val="24"/>
-        </w:rPr>
-        <w:t xml:space="preserve">flight information listed on its tables and rows using </w:t>
+        <w:t xml:space="preserve">The ATR database can permit the manipulation (i.e., add, delete, retrieve, and modify) of the specific set of flight information listed on its tables and rows using </w:t>
       </w:r>
       <w:r>
         <w:rPr>
@@ -9947,12 +9653,21 @@
           <w:p>
             <w:pPr>
               <w:spacing w:line="23" w:lineRule="atLeast"/>
-              <w:rPr>
-                <w:rFonts w:ascii="Times New Roman" w:hAnsi="Times New Roman" w:cs="Times New Roman"/>
-                <w:sz w:val="24"/>
-                <w:szCs w:val="24"/>
-              </w:rPr>
-            </w:pPr>
+              <w:jc w:val="center"/>
+              <w:rPr>
+                <w:rFonts w:ascii="Times New Roman" w:hAnsi="Times New Roman" w:cs="Times New Roman"/>
+                <w:sz w:val="24"/>
+                <w:szCs w:val="24"/>
+              </w:rPr>
+            </w:pPr>
+            <w:r>
+              <w:rPr>
+                <w:rFonts w:ascii="Times New Roman" w:hAnsi="Times New Roman" w:cs="Times New Roman"/>
+                <w:sz w:val="24"/>
+                <w:szCs w:val="24"/>
+              </w:rPr>
+              <w:t>HIGH</w:t>
+            </w:r>
           </w:p>
         </w:tc>
       </w:tr>
@@ -10011,7 +9726,7 @@
                 <w:szCs w:val="24"/>
                 <w14:ligatures w14:val="none"/>
               </w:rPr>
-              <w:t xml:space="preserve">The </w:t>
+              <w:t>The ATR</w:t>
             </w:r>
             <w:r>
               <w:rPr>
@@ -10021,7 +9736,7 @@
                 <w:szCs w:val="24"/>
                 <w14:ligatures w14:val="none"/>
               </w:rPr>
-              <w:t>ATR</w:t>
+              <w:t xml:space="preserve"> system</w:t>
             </w:r>
             <w:r>
               <w:rPr>
@@ -10031,7 +9746,7 @@
                 <w:szCs w:val="24"/>
                 <w14:ligatures w14:val="none"/>
               </w:rPr>
-              <w:t xml:space="preserve"> system</w:t>
+              <w:t xml:space="preserve"> must allow </w:t>
             </w:r>
             <w:r>
               <w:rPr>
@@ -10041,7 +9756,7 @@
                 <w:szCs w:val="24"/>
                 <w14:ligatures w14:val="none"/>
               </w:rPr>
-              <w:t xml:space="preserve"> must allow </w:t>
+              <w:t>the u</w:t>
             </w:r>
             <w:r>
               <w:rPr>
@@ -10051,7 +9766,7 @@
                 <w:szCs w:val="24"/>
                 <w14:ligatures w14:val="none"/>
               </w:rPr>
-              <w:t>the u</w:t>
+              <w:t xml:space="preserve">ser to reserve travel from </w:t>
             </w:r>
             <w:r>
               <w:rPr>
@@ -10061,7 +9776,7 @@
                 <w:szCs w:val="24"/>
                 <w14:ligatures w14:val="none"/>
               </w:rPr>
-              <w:t xml:space="preserve">ser to reserve travel from </w:t>
+              <w:t>a</w:t>
             </w:r>
             <w:r>
               <w:rPr>
@@ -10071,7 +9786,7 @@
                 <w:szCs w:val="24"/>
                 <w14:ligatures w14:val="none"/>
               </w:rPr>
-              <w:t>a</w:t>
+              <w:t xml:space="preserve"> </w:t>
             </w:r>
             <w:r>
               <w:rPr>
@@ -10081,7 +9796,7 @@
                 <w:szCs w:val="24"/>
                 <w14:ligatures w14:val="none"/>
               </w:rPr>
-              <w:t xml:space="preserve"> </w:t>
+              <w:t>departure</w:t>
             </w:r>
             <w:r>
               <w:rPr>
@@ -10091,7 +9806,7 @@
                 <w:szCs w:val="24"/>
                 <w14:ligatures w14:val="none"/>
               </w:rPr>
-              <w:t>departure</w:t>
+              <w:t xml:space="preserve"> airport to an arrival airport with st</w:t>
             </w:r>
             <w:r>
               <w:rPr>
@@ -10101,7 +9816,7 @@
                 <w:szCs w:val="24"/>
                 <w14:ligatures w14:val="none"/>
               </w:rPr>
-              <w:t xml:space="preserve"> airport to an arrival airport with st</w:t>
+              <w:t>o</w:t>
             </w:r>
             <w:r>
               <w:rPr>
@@ -10111,7 +9826,7 @@
                 <w:szCs w:val="24"/>
                 <w14:ligatures w14:val="none"/>
               </w:rPr>
-              <w:t>o</w:t>
+              <w:t>p</w:t>
             </w:r>
             <w:r>
               <w:rPr>
@@ -10121,7 +9836,7 @@
                 <w:szCs w:val="24"/>
                 <w14:ligatures w14:val="none"/>
               </w:rPr>
-              <w:t>p</w:t>
+              <w:t>s of</w:t>
             </w:r>
             <w:r>
               <w:rPr>
@@ -10131,7 +9846,7 @@
                 <w:szCs w:val="24"/>
                 <w14:ligatures w14:val="none"/>
               </w:rPr>
-              <w:t>s of</w:t>
+              <w:t xml:space="preserve"> sufficient </w:t>
             </w:r>
             <w:r>
               <w:rPr>
@@ -10141,7 +9856,7 @@
                 <w:szCs w:val="24"/>
                 <w14:ligatures w14:val="none"/>
               </w:rPr>
-              <w:t xml:space="preserve"> sufficient </w:t>
+              <w:t>duration</w:t>
             </w:r>
             <w:r>
               <w:rPr>
@@ -10151,7 +9866,7 @@
                 <w:szCs w:val="24"/>
                 <w14:ligatures w14:val="none"/>
               </w:rPr>
-              <w:t>duration</w:t>
+              <w:t xml:space="preserve"> to allow </w:t>
             </w:r>
             <w:r>
               <w:rPr>
@@ -10161,7 +9876,7 @@
                 <w:szCs w:val="24"/>
                 <w14:ligatures w14:val="none"/>
               </w:rPr>
-              <w:t xml:space="preserve"> to allow </w:t>
+              <w:t>the u</w:t>
             </w:r>
             <w:r>
               <w:rPr>
@@ -10171,37 +9886,7 @@
                 <w:szCs w:val="24"/>
                 <w14:ligatures w14:val="none"/>
               </w:rPr>
-              <w:t>the u</w:t>
-            </w:r>
-            <w:r>
-              <w:rPr>
-                <w:rFonts w:ascii="Times New Roman" w:eastAsia="Times New Roman" w:hAnsi="Times New Roman" w:cs="Times New Roman"/>
-                <w:kern w:val="0"/>
-                <w:sz w:val="24"/>
-                <w:szCs w:val="24"/>
-                <w14:ligatures w14:val="none"/>
-              </w:rPr>
-              <w:t xml:space="preserve">sers to </w:t>
-            </w:r>
-            <w:r>
-              <w:rPr>
-                <w:rFonts w:ascii="Times New Roman" w:eastAsia="Times New Roman" w:hAnsi="Times New Roman" w:cs="Times New Roman"/>
-                <w:kern w:val="0"/>
-                <w:sz w:val="24"/>
-                <w:szCs w:val="24"/>
-                <w14:ligatures w14:val="none"/>
-              </w:rPr>
-              <w:t>transition</w:t>
-            </w:r>
-            <w:r>
-              <w:rPr>
-                <w:rFonts w:ascii="Times New Roman" w:eastAsia="Times New Roman" w:hAnsi="Times New Roman" w:cs="Times New Roman"/>
-                <w:kern w:val="0"/>
-                <w:sz w:val="24"/>
-                <w:szCs w:val="24"/>
-                <w14:ligatures w14:val="none"/>
-              </w:rPr>
-              <w:t xml:space="preserve"> between gates.</w:t>
+              <w:t>sers to transition between gates.</w:t>
             </w:r>
           </w:p>
         </w:tc>
@@ -10212,12 +9897,21 @@
           <w:p>
             <w:pPr>
               <w:spacing w:line="23" w:lineRule="atLeast"/>
-              <w:rPr>
-                <w:rFonts w:ascii="Times New Roman" w:hAnsi="Times New Roman" w:cs="Times New Roman"/>
-                <w:sz w:val="24"/>
-                <w:szCs w:val="24"/>
-              </w:rPr>
-            </w:pPr>
+              <w:jc w:val="center"/>
+              <w:rPr>
+                <w:rFonts w:ascii="Times New Roman" w:hAnsi="Times New Roman" w:cs="Times New Roman"/>
+                <w:sz w:val="24"/>
+                <w:szCs w:val="24"/>
+              </w:rPr>
+            </w:pPr>
+            <w:r>
+              <w:rPr>
+                <w:rFonts w:ascii="Times New Roman" w:hAnsi="Times New Roman" w:cs="Times New Roman"/>
+                <w:sz w:val="24"/>
+                <w:szCs w:val="24"/>
+              </w:rPr>
+              <w:t>HIGH</w:t>
+            </w:r>
           </w:p>
         </w:tc>
       </w:tr>
@@ -10307,12 +10001,21 @@
           <w:p>
             <w:pPr>
               <w:spacing w:line="23" w:lineRule="atLeast"/>
-              <w:rPr>
-                <w:rFonts w:ascii="Times New Roman" w:hAnsi="Times New Roman" w:cs="Times New Roman"/>
-                <w:sz w:val="24"/>
-                <w:szCs w:val="24"/>
-              </w:rPr>
-            </w:pPr>
+              <w:jc w:val="center"/>
+              <w:rPr>
+                <w:rFonts w:ascii="Times New Roman" w:hAnsi="Times New Roman" w:cs="Times New Roman"/>
+                <w:sz w:val="24"/>
+                <w:szCs w:val="24"/>
+              </w:rPr>
+            </w:pPr>
+            <w:r>
+              <w:rPr>
+                <w:rFonts w:ascii="Times New Roman" w:hAnsi="Times New Roman" w:cs="Times New Roman"/>
+                <w:sz w:val="24"/>
+                <w:szCs w:val="24"/>
+              </w:rPr>
+              <w:t>HIGH</w:t>
+            </w:r>
           </w:p>
         </w:tc>
       </w:tr>
@@ -10371,37 +10074,7 @@
                 <w:szCs w:val="24"/>
                 <w14:ligatures w14:val="none"/>
               </w:rPr>
-              <w:t xml:space="preserve">The </w:t>
-            </w:r>
-            <w:r>
-              <w:rPr>
-                <w:rFonts w:ascii="Times New Roman" w:eastAsia="Times New Roman" w:hAnsi="Times New Roman" w:cs="Times New Roman"/>
-                <w:kern w:val="0"/>
-                <w:sz w:val="24"/>
-                <w:szCs w:val="24"/>
-                <w14:ligatures w14:val="none"/>
-              </w:rPr>
-              <w:t>u</w:t>
-            </w:r>
-            <w:r>
-              <w:rPr>
-                <w:rFonts w:ascii="Times New Roman" w:eastAsia="Times New Roman" w:hAnsi="Times New Roman" w:cs="Times New Roman"/>
-                <w:kern w:val="0"/>
-                <w:sz w:val="24"/>
-                <w:szCs w:val="24"/>
-                <w14:ligatures w14:val="none"/>
-              </w:rPr>
-              <w:t xml:space="preserve">ser must be able to reserve </w:t>
-            </w:r>
-            <w:r>
-              <w:rPr>
-                <w:rFonts w:ascii="Times New Roman" w:eastAsia="Times New Roman" w:hAnsi="Times New Roman" w:cs="Times New Roman"/>
-                <w:kern w:val="0"/>
-                <w:sz w:val="24"/>
-                <w:szCs w:val="24"/>
-                <w14:ligatures w14:val="none"/>
-              </w:rPr>
-              <w:t xml:space="preserve">seating of the following types: </w:t>
+              <w:t xml:space="preserve">The user must be able to reserve seating of the following types: </w:t>
             </w:r>
           </w:p>
           <w:p>
@@ -10530,12 +10203,21 @@
           <w:p>
             <w:pPr>
               <w:spacing w:line="23" w:lineRule="atLeast"/>
-              <w:rPr>
-                <w:rFonts w:ascii="Times New Roman" w:hAnsi="Times New Roman" w:cs="Times New Roman"/>
-                <w:sz w:val="24"/>
-                <w:szCs w:val="24"/>
-              </w:rPr>
-            </w:pPr>
+              <w:jc w:val="center"/>
+              <w:rPr>
+                <w:rFonts w:ascii="Times New Roman" w:hAnsi="Times New Roman" w:cs="Times New Roman"/>
+                <w:sz w:val="24"/>
+                <w:szCs w:val="24"/>
+              </w:rPr>
+            </w:pPr>
+            <w:r>
+              <w:rPr>
+                <w:rFonts w:ascii="Times New Roman" w:hAnsi="Times New Roman" w:cs="Times New Roman"/>
+                <w:sz w:val="24"/>
+                <w:szCs w:val="24"/>
+              </w:rPr>
+              <w:t>HIGH</w:t>
+            </w:r>
           </w:p>
         </w:tc>
       </w:tr>
@@ -10655,12 +10337,21 @@
           <w:p>
             <w:pPr>
               <w:spacing w:line="23" w:lineRule="atLeast"/>
-              <w:rPr>
-                <w:rFonts w:ascii="Times New Roman" w:hAnsi="Times New Roman" w:cs="Times New Roman"/>
-                <w:sz w:val="24"/>
-                <w:szCs w:val="24"/>
-              </w:rPr>
-            </w:pPr>
+              <w:jc w:val="center"/>
+              <w:rPr>
+                <w:rFonts w:ascii="Times New Roman" w:hAnsi="Times New Roman" w:cs="Times New Roman"/>
+                <w:sz w:val="24"/>
+                <w:szCs w:val="24"/>
+              </w:rPr>
+            </w:pPr>
+            <w:r>
+              <w:rPr>
+                <w:rFonts w:ascii="Times New Roman" w:hAnsi="Times New Roman" w:cs="Times New Roman"/>
+                <w:sz w:val="24"/>
+                <w:szCs w:val="24"/>
+              </w:rPr>
+              <w:t>HIGH</w:t>
+            </w:r>
           </w:p>
         </w:tc>
       </w:tr>
@@ -10750,12 +10441,21 @@
           <w:p>
             <w:pPr>
               <w:spacing w:line="23" w:lineRule="atLeast"/>
-              <w:rPr>
-                <w:rFonts w:ascii="Times New Roman" w:hAnsi="Times New Roman" w:cs="Times New Roman"/>
-                <w:sz w:val="24"/>
-                <w:szCs w:val="24"/>
-              </w:rPr>
-            </w:pPr>
+              <w:jc w:val="center"/>
+              <w:rPr>
+                <w:rFonts w:ascii="Times New Roman" w:hAnsi="Times New Roman" w:cs="Times New Roman"/>
+                <w:sz w:val="24"/>
+                <w:szCs w:val="24"/>
+              </w:rPr>
+            </w:pPr>
+            <w:r>
+              <w:rPr>
+                <w:rFonts w:ascii="Times New Roman" w:hAnsi="Times New Roman" w:cs="Times New Roman"/>
+                <w:sz w:val="24"/>
+                <w:szCs w:val="24"/>
+              </w:rPr>
+              <w:t>HIGH</w:t>
+            </w:r>
           </w:p>
         </w:tc>
       </w:tr>
@@ -10790,14 +10490,14 @@
     <w:tbl>
       <w:tblPr>
         <w:tblStyle w:val="TableGrid"/>
-        <w:tblW w:w="9335" w:type="dxa"/>
+        <w:tblW w:w="9445" w:type="dxa"/>
         <w:tblLayout w:type="fixed"/>
         <w:tblLook w:val="04A0" w:firstRow="1" w:lastRow="0" w:firstColumn="1" w:lastColumn="0" w:noHBand="0" w:noVBand="1"/>
       </w:tblPr>
       <w:tblGrid>
         <w:gridCol w:w="1679"/>
         <w:gridCol w:w="6506"/>
-        <w:gridCol w:w="1150"/>
+        <w:gridCol w:w="1260"/>
       </w:tblGrid>
       <w:tr>
         <w:tc>
@@ -10856,7 +10556,7 @@
         </w:tc>
         <w:tc>
           <w:tcPr>
-            <w:tcW w:w="1150" w:type="dxa"/>
+            <w:tcW w:w="1260" w:type="dxa"/>
           </w:tcPr>
           <w:p>
             <w:pPr>
@@ -10902,23 +10602,7 @@
                 <w:sz w:val="24"/>
                 <w:szCs w:val="24"/>
               </w:rPr>
-              <w:t>REQ-</w:t>
-            </w:r>
-            <w:r>
-              <w:rPr>
-                <w:rFonts w:ascii="Times New Roman" w:hAnsi="Times New Roman" w:cs="Times New Roman"/>
-                <w:sz w:val="24"/>
-                <w:szCs w:val="24"/>
-              </w:rPr>
-              <w:t>N</w:t>
-            </w:r>
-            <w:r>
-              <w:rPr>
-                <w:rFonts w:ascii="Times New Roman" w:hAnsi="Times New Roman" w:cs="Times New Roman"/>
-                <w:sz w:val="24"/>
-                <w:szCs w:val="24"/>
-              </w:rPr>
-              <w:t>F1</w:t>
+              <w:t>REQ-NF1</w:t>
             </w:r>
           </w:p>
         </w:tc>
@@ -10971,7 +10655,7 @@
         </w:tc>
         <w:tc>
           <w:tcPr>
-            <w:tcW w:w="1150" w:type="dxa"/>
+            <w:tcW w:w="1260" w:type="dxa"/>
           </w:tcPr>
           <w:p>
             <w:pPr>
@@ -10982,6 +10666,14 @@
                 <w:szCs w:val="24"/>
               </w:rPr>
             </w:pPr>
+            <w:r>
+              <w:rPr>
+                <w:rFonts w:ascii="Times New Roman" w:hAnsi="Times New Roman" w:cs="Times New Roman"/>
+                <w:sz w:val="24"/>
+                <w:szCs w:val="24"/>
+              </w:rPr>
+              <w:t>HIGH</w:t>
+            </w:r>
           </w:p>
         </w:tc>
       </w:tr>
@@ -11005,23 +10697,7 @@
                 <w:sz w:val="24"/>
                 <w:szCs w:val="24"/>
               </w:rPr>
-              <w:t>REQ-</w:t>
-            </w:r>
-            <w:r>
-              <w:rPr>
-                <w:rFonts w:ascii="Times New Roman" w:hAnsi="Times New Roman" w:cs="Times New Roman"/>
-                <w:sz w:val="24"/>
-                <w:szCs w:val="24"/>
-              </w:rPr>
-              <w:t>N</w:t>
-            </w:r>
-            <w:r>
-              <w:rPr>
-                <w:rFonts w:ascii="Times New Roman" w:hAnsi="Times New Roman" w:cs="Times New Roman"/>
-                <w:sz w:val="24"/>
-                <w:szCs w:val="24"/>
-              </w:rPr>
-              <w:t>F2</w:t>
+              <w:t>REQ-NF2</w:t>
             </w:r>
           </w:p>
         </w:tc>
@@ -11062,23 +10738,7 @@
                 <w:sz w:val="24"/>
                 <w:szCs w:val="24"/>
               </w:rPr>
-              <w:t xml:space="preserve"> must provide documentation for the APIs, including preconditions, post conditions, </w:t>
-            </w:r>
-            <w:r>
-              <w:rPr>
-                <w:rFonts w:ascii="Times New Roman" w:hAnsi="Times New Roman" w:cs="Times New Roman"/>
-                <w:sz w:val="24"/>
-                <w:szCs w:val="24"/>
-              </w:rPr>
-              <w:t>invariants,</w:t>
-            </w:r>
-            <w:r>
-              <w:rPr>
-                <w:rFonts w:ascii="Times New Roman" w:hAnsi="Times New Roman" w:cs="Times New Roman"/>
-                <w:sz w:val="24"/>
-                <w:szCs w:val="24"/>
-              </w:rPr>
-              <w:t xml:space="preserve"> and side effects</w:t>
+              <w:t xml:space="preserve"> must provide documentation for the APIs, including preconditions, post conditions, invariants, and side effects</w:t>
             </w:r>
             <w:r>
               <w:rPr>
@@ -11092,7 +10752,7 @@
         </w:tc>
         <w:tc>
           <w:tcPr>
-            <w:tcW w:w="1150" w:type="dxa"/>
+            <w:tcW w:w="1260" w:type="dxa"/>
           </w:tcPr>
           <w:p>
             <w:pPr>
@@ -11103,6 +10763,14 @@
                 <w:szCs w:val="24"/>
               </w:rPr>
             </w:pPr>
+            <w:r>
+              <w:rPr>
+                <w:rFonts w:ascii="Times New Roman" w:hAnsi="Times New Roman" w:cs="Times New Roman"/>
+                <w:sz w:val="24"/>
+                <w:szCs w:val="24"/>
+              </w:rPr>
+              <w:t>LOW</w:t>
+            </w:r>
           </w:p>
         </w:tc>
       </w:tr>
@@ -11126,23 +10794,7 @@
                 <w:sz w:val="24"/>
                 <w:szCs w:val="24"/>
               </w:rPr>
-              <w:t>REQ-</w:t>
-            </w:r>
-            <w:r>
-              <w:rPr>
-                <w:rFonts w:ascii="Times New Roman" w:hAnsi="Times New Roman" w:cs="Times New Roman"/>
-                <w:sz w:val="24"/>
-                <w:szCs w:val="24"/>
-              </w:rPr>
-              <w:t>N</w:t>
-            </w:r>
-            <w:r>
-              <w:rPr>
-                <w:rFonts w:ascii="Times New Roman" w:hAnsi="Times New Roman" w:cs="Times New Roman"/>
-                <w:sz w:val="24"/>
-                <w:szCs w:val="24"/>
-              </w:rPr>
-              <w:t>F3</w:t>
+              <w:t>REQ-NF3</w:t>
             </w:r>
           </w:p>
         </w:tc>
@@ -11223,7 +10875,7 @@
         </w:tc>
         <w:tc>
           <w:tcPr>
-            <w:tcW w:w="1150" w:type="dxa"/>
+            <w:tcW w:w="1260" w:type="dxa"/>
           </w:tcPr>
           <w:p>
             <w:pPr>
@@ -11234,6 +10886,14 @@
                 <w:szCs w:val="24"/>
               </w:rPr>
             </w:pPr>
+            <w:r>
+              <w:rPr>
+                <w:rFonts w:ascii="Times New Roman" w:hAnsi="Times New Roman" w:cs="Times New Roman"/>
+                <w:sz w:val="24"/>
+                <w:szCs w:val="24"/>
+              </w:rPr>
+              <w:t>LOW</w:t>
+            </w:r>
           </w:p>
         </w:tc>
       </w:tr>
@@ -11257,23 +10917,7 @@
                 <w:sz w:val="24"/>
                 <w:szCs w:val="24"/>
               </w:rPr>
-              <w:t>REQ-</w:t>
-            </w:r>
-            <w:r>
-              <w:rPr>
-                <w:rFonts w:ascii="Times New Roman" w:hAnsi="Times New Roman" w:cs="Times New Roman"/>
-                <w:sz w:val="24"/>
-                <w:szCs w:val="24"/>
-              </w:rPr>
-              <w:t>N</w:t>
-            </w:r>
-            <w:r>
-              <w:rPr>
-                <w:rFonts w:ascii="Times New Roman" w:hAnsi="Times New Roman" w:cs="Times New Roman"/>
-                <w:sz w:val="24"/>
-                <w:szCs w:val="24"/>
-              </w:rPr>
-              <w:t>F4</w:t>
+              <w:t>REQ-NF4</w:t>
             </w:r>
           </w:p>
         </w:tc>
@@ -11392,7 +11036,7 @@
         </w:tc>
         <w:tc>
           <w:tcPr>
-            <w:tcW w:w="1150" w:type="dxa"/>
+            <w:tcW w:w="1260" w:type="dxa"/>
           </w:tcPr>
           <w:p>
             <w:pPr>
@@ -11403,6 +11047,14 @@
                 <w:szCs w:val="24"/>
               </w:rPr>
             </w:pPr>
+            <w:r>
+              <w:rPr>
+                <w:rFonts w:ascii="Times New Roman" w:hAnsi="Times New Roman" w:cs="Times New Roman"/>
+                <w:sz w:val="24"/>
+                <w:szCs w:val="24"/>
+              </w:rPr>
+              <w:t>HIGH</w:t>
+            </w:r>
           </w:p>
         </w:tc>
       </w:tr>
@@ -11426,23 +11078,7 @@
                 <w:sz w:val="24"/>
                 <w:szCs w:val="24"/>
               </w:rPr>
-              <w:t>REQ-</w:t>
-            </w:r>
-            <w:r>
-              <w:rPr>
-                <w:rFonts w:ascii="Times New Roman" w:hAnsi="Times New Roman" w:cs="Times New Roman"/>
-                <w:sz w:val="24"/>
-                <w:szCs w:val="24"/>
-              </w:rPr>
-              <w:t>N</w:t>
-            </w:r>
-            <w:r>
-              <w:rPr>
-                <w:rFonts w:ascii="Times New Roman" w:hAnsi="Times New Roman" w:cs="Times New Roman"/>
-                <w:sz w:val="24"/>
-                <w:szCs w:val="24"/>
-              </w:rPr>
-              <w:t>F5</w:t>
+              <w:t>REQ-NF5</w:t>
             </w:r>
           </w:p>
         </w:tc>
@@ -11553,7 +11189,7 @@
         </w:tc>
         <w:tc>
           <w:tcPr>
-            <w:tcW w:w="1150" w:type="dxa"/>
+            <w:tcW w:w="1260" w:type="dxa"/>
           </w:tcPr>
           <w:p>
             <w:pPr>
@@ -11564,6 +11200,14 @@
                 <w:szCs w:val="24"/>
               </w:rPr>
             </w:pPr>
+            <w:r>
+              <w:rPr>
+                <w:rFonts w:ascii="Times New Roman" w:hAnsi="Times New Roman" w:cs="Times New Roman"/>
+                <w:sz w:val="24"/>
+                <w:szCs w:val="24"/>
+              </w:rPr>
+              <w:t>HIGH</w:t>
+            </w:r>
           </w:p>
         </w:tc>
       </w:tr>
@@ -11642,7 +11286,7 @@
         </w:tc>
         <w:tc>
           <w:tcPr>
-            <w:tcW w:w="1150" w:type="dxa"/>
+            <w:tcW w:w="1260" w:type="dxa"/>
           </w:tcPr>
           <w:p>
             <w:pPr>
@@ -11653,6 +11297,14 @@
                 <w:szCs w:val="24"/>
               </w:rPr>
             </w:pPr>
+            <w:r>
+              <w:rPr>
+                <w:rFonts w:ascii="Times New Roman" w:hAnsi="Times New Roman" w:cs="Times New Roman"/>
+                <w:sz w:val="24"/>
+                <w:szCs w:val="24"/>
+              </w:rPr>
+              <w:t>HIGH</w:t>
+            </w:r>
           </w:p>
         </w:tc>
       </w:tr>
@@ -11731,7 +11383,7 @@
         </w:tc>
         <w:tc>
           <w:tcPr>
-            <w:tcW w:w="1150" w:type="dxa"/>
+            <w:tcW w:w="1260" w:type="dxa"/>
           </w:tcPr>
           <w:p>
             <w:pPr>
@@ -11742,6 +11394,14 @@
                 <w:szCs w:val="24"/>
               </w:rPr>
             </w:pPr>
+            <w:r>
+              <w:rPr>
+                <w:rFonts w:ascii="Times New Roman" w:hAnsi="Times New Roman" w:cs="Times New Roman"/>
+                <w:sz w:val="24"/>
+                <w:szCs w:val="24"/>
+              </w:rPr>
+              <w:t>HIGH</w:t>
+            </w:r>
           </w:p>
         </w:tc>
       </w:tr>
@@ -11860,7 +11520,7 @@
         </w:tc>
         <w:tc>
           <w:tcPr>
-            <w:tcW w:w="1150" w:type="dxa"/>
+            <w:tcW w:w="1260" w:type="dxa"/>
           </w:tcPr>
           <w:p>
             <w:pPr>
@@ -11871,6 +11531,14 @@
                 <w:szCs w:val="24"/>
               </w:rPr>
             </w:pPr>
+            <w:r>
+              <w:rPr>
+                <w:rFonts w:ascii="Times New Roman" w:hAnsi="Times New Roman" w:cs="Times New Roman"/>
+                <w:sz w:val="24"/>
+                <w:szCs w:val="24"/>
+              </w:rPr>
+              <w:t>MEDIUM</w:t>
+            </w:r>
           </w:p>
         </w:tc>
       </w:tr>
@@ -11997,7 +11665,7 @@
         </w:tc>
         <w:tc>
           <w:tcPr>
-            <w:tcW w:w="1150" w:type="dxa"/>
+            <w:tcW w:w="1260" w:type="dxa"/>
           </w:tcPr>
           <w:p>
             <w:pPr>
@@ -12008,6 +11676,14 @@
                 <w:szCs w:val="24"/>
               </w:rPr>
             </w:pPr>
+            <w:r>
+              <w:rPr>
+                <w:rFonts w:ascii="Times New Roman" w:hAnsi="Times New Roman" w:cs="Times New Roman"/>
+                <w:sz w:val="24"/>
+                <w:szCs w:val="24"/>
+              </w:rPr>
+              <w:t>MEDIUM</w:t>
+            </w:r>
           </w:p>
         </w:tc>
       </w:tr>
@@ -12031,15 +11707,7 @@
                 <w:sz w:val="24"/>
                 <w:szCs w:val="24"/>
               </w:rPr>
-              <w:t>REQ-NF</w:t>
-            </w:r>
-            <w:r>
-              <w:rPr>
-                <w:rFonts w:ascii="Times New Roman" w:hAnsi="Times New Roman" w:cs="Times New Roman"/>
-                <w:sz w:val="24"/>
-                <w:szCs w:val="24"/>
-              </w:rPr>
-              <w:t>1</w:t>
+              <w:t>REQ-NF1</w:t>
             </w:r>
             <w:r>
               <w:rPr>
@@ -12110,7 +11778,7 @@
         </w:tc>
         <w:tc>
           <w:tcPr>
-            <w:tcW w:w="1150" w:type="dxa"/>
+            <w:tcW w:w="1260" w:type="dxa"/>
           </w:tcPr>
           <w:p>
             <w:pPr>
@@ -12121,6 +11789,14 @@
                 <w:szCs w:val="24"/>
               </w:rPr>
             </w:pPr>
+            <w:r>
+              <w:rPr>
+                <w:rFonts w:ascii="Times New Roman" w:hAnsi="Times New Roman" w:cs="Times New Roman"/>
+                <w:sz w:val="24"/>
+                <w:szCs w:val="24"/>
+              </w:rPr>
+              <w:t>HIGH</w:t>
+            </w:r>
           </w:p>
         </w:tc>
       </w:tr>
@@ -12144,15 +11820,7 @@
                 <w:sz w:val="24"/>
                 <w:szCs w:val="24"/>
               </w:rPr>
-              <w:t>REQ-NF</w:t>
-            </w:r>
-            <w:r>
-              <w:rPr>
-                <w:rFonts w:ascii="Times New Roman" w:hAnsi="Times New Roman" w:cs="Times New Roman"/>
-                <w:sz w:val="24"/>
-                <w:szCs w:val="24"/>
-              </w:rPr>
-              <w:t>1</w:t>
+              <w:t>REQ-NF1</w:t>
             </w:r>
             <w:r>
               <w:rPr>
@@ -12215,7 +11883,7 @@
         </w:tc>
         <w:tc>
           <w:tcPr>
-            <w:tcW w:w="1150" w:type="dxa"/>
+            <w:tcW w:w="1260" w:type="dxa"/>
           </w:tcPr>
           <w:p>
             <w:pPr>
@@ -12226,6 +11894,14 @@
                 <w:szCs w:val="24"/>
               </w:rPr>
             </w:pPr>
+            <w:r>
+              <w:rPr>
+                <w:rFonts w:ascii="Times New Roman" w:hAnsi="Times New Roman" w:cs="Times New Roman"/>
+                <w:sz w:val="24"/>
+                <w:szCs w:val="24"/>
+              </w:rPr>
+              <w:t>MEDIUM</w:t>
+            </w:r>
           </w:p>
         </w:tc>
       </w:tr>
@@ -12249,15 +11925,7 @@
                 <w:sz w:val="24"/>
                 <w:szCs w:val="24"/>
               </w:rPr>
-              <w:t>REQ-NF</w:t>
-            </w:r>
-            <w:r>
-              <w:rPr>
-                <w:rFonts w:ascii="Times New Roman" w:hAnsi="Times New Roman" w:cs="Times New Roman"/>
-                <w:sz w:val="24"/>
-                <w:szCs w:val="24"/>
-              </w:rPr>
-              <w:t>1</w:t>
+              <w:t>REQ-NF1</w:t>
             </w:r>
             <w:r>
               <w:rPr>
@@ -12384,7 +12052,7 @@
         </w:tc>
         <w:tc>
           <w:tcPr>
-            <w:tcW w:w="1150" w:type="dxa"/>
+            <w:tcW w:w="1260" w:type="dxa"/>
           </w:tcPr>
           <w:p>
             <w:pPr>
@@ -12395,6 +12063,14 @@
                 <w:szCs w:val="24"/>
               </w:rPr>
             </w:pPr>
+            <w:r>
+              <w:rPr>
+                <w:rFonts w:ascii="Times New Roman" w:hAnsi="Times New Roman" w:cs="Times New Roman"/>
+                <w:sz w:val="24"/>
+                <w:szCs w:val="24"/>
+              </w:rPr>
+              <w:t>HIGH</w:t>
+            </w:r>
           </w:p>
         </w:tc>
       </w:tr>
@@ -12419,15 +12095,7 @@
                 <w:szCs w:val="24"/>
               </w:rPr>
               <w:lastRenderedPageBreak/>
-              <w:t>REQ-NF</w:t>
-            </w:r>
-            <w:r>
-              <w:rPr>
-                <w:rFonts w:ascii="Times New Roman" w:hAnsi="Times New Roman" w:cs="Times New Roman"/>
-                <w:sz w:val="24"/>
-                <w:szCs w:val="24"/>
-              </w:rPr>
-              <w:t>1</w:t>
+              <w:t>REQ-NF1</w:t>
             </w:r>
             <w:r>
               <w:rPr>
@@ -12554,7 +12222,7 @@
         </w:tc>
         <w:tc>
           <w:tcPr>
-            <w:tcW w:w="1150" w:type="dxa"/>
+            <w:tcW w:w="1260" w:type="dxa"/>
           </w:tcPr>
           <w:p>
             <w:pPr>
@@ -12565,6 +12233,14 @@
                 <w:szCs w:val="24"/>
               </w:rPr>
             </w:pPr>
+            <w:r>
+              <w:rPr>
+                <w:rFonts w:ascii="Times New Roman" w:hAnsi="Times New Roman" w:cs="Times New Roman"/>
+                <w:sz w:val="24"/>
+                <w:szCs w:val="24"/>
+              </w:rPr>
+              <w:t>HIGH</w:t>
+            </w:r>
           </w:p>
         </w:tc>
       </w:tr>
@@ -12588,15 +12264,7 @@
                 <w:sz w:val="24"/>
                 <w:szCs w:val="24"/>
               </w:rPr>
-              <w:t>REQ-NF</w:t>
-            </w:r>
-            <w:r>
-              <w:rPr>
-                <w:rFonts w:ascii="Times New Roman" w:hAnsi="Times New Roman" w:cs="Times New Roman"/>
-                <w:sz w:val="24"/>
-                <w:szCs w:val="24"/>
-              </w:rPr>
-              <w:t>1</w:t>
+              <w:t>REQ-NF1</w:t>
             </w:r>
             <w:r>
               <w:rPr>
@@ -12667,7 +12335,7 @@
         </w:tc>
         <w:tc>
           <w:tcPr>
-            <w:tcW w:w="1150" w:type="dxa"/>
+            <w:tcW w:w="1260" w:type="dxa"/>
           </w:tcPr>
           <w:p>
             <w:pPr>
@@ -12678,6 +12346,14 @@
                 <w:szCs w:val="24"/>
               </w:rPr>
             </w:pPr>
+            <w:r>
+              <w:rPr>
+                <w:rFonts w:ascii="Times New Roman" w:hAnsi="Times New Roman" w:cs="Times New Roman"/>
+                <w:sz w:val="24"/>
+                <w:szCs w:val="24"/>
+              </w:rPr>
+              <w:t>HIGH</w:t>
+            </w:r>
           </w:p>
         </w:tc>
       </w:tr>
@@ -12701,15 +12377,7 @@
                 <w:sz w:val="24"/>
                 <w:szCs w:val="24"/>
               </w:rPr>
-              <w:t>REQ-NF</w:t>
-            </w:r>
-            <w:r>
-              <w:rPr>
-                <w:rFonts w:ascii="Times New Roman" w:hAnsi="Times New Roman" w:cs="Times New Roman"/>
-                <w:sz w:val="24"/>
-                <w:szCs w:val="24"/>
-              </w:rPr>
-              <w:t>1</w:t>
+              <w:t>REQ-NF1</w:t>
             </w:r>
             <w:r>
               <w:rPr>
@@ -12780,7 +12448,7 @@
         </w:tc>
         <w:tc>
           <w:tcPr>
-            <w:tcW w:w="1150" w:type="dxa"/>
+            <w:tcW w:w="1260" w:type="dxa"/>
           </w:tcPr>
           <w:p>
             <w:pPr>
@@ -12791,6 +12459,14 @@
                 <w:szCs w:val="24"/>
               </w:rPr>
             </w:pPr>
+            <w:r>
+              <w:rPr>
+                <w:rFonts w:ascii="Times New Roman" w:hAnsi="Times New Roman" w:cs="Times New Roman"/>
+                <w:sz w:val="24"/>
+                <w:szCs w:val="24"/>
+              </w:rPr>
+              <w:t>MEDIUM</w:t>
+            </w:r>
           </w:p>
         </w:tc>
       </w:tr>
@@ -12814,15 +12490,7 @@
                 <w:sz w:val="24"/>
                 <w:szCs w:val="24"/>
               </w:rPr>
-              <w:t>REQ-NF</w:t>
-            </w:r>
-            <w:r>
-              <w:rPr>
-                <w:rFonts w:ascii="Times New Roman" w:hAnsi="Times New Roman" w:cs="Times New Roman"/>
-                <w:sz w:val="24"/>
-                <w:szCs w:val="24"/>
-              </w:rPr>
-              <w:t>1</w:t>
+              <w:t>REQ-NF1</w:t>
             </w:r>
             <w:r>
               <w:rPr>
@@ -12901,7 +12569,7 @@
         </w:tc>
         <w:tc>
           <w:tcPr>
-            <w:tcW w:w="1150" w:type="dxa"/>
+            <w:tcW w:w="1260" w:type="dxa"/>
           </w:tcPr>
           <w:p>
             <w:pPr>
@@ -12912,6 +12580,14 @@
                 <w:szCs w:val="24"/>
               </w:rPr>
             </w:pPr>
+            <w:r>
+              <w:rPr>
+                <w:rFonts w:ascii="Times New Roman" w:hAnsi="Times New Roman" w:cs="Times New Roman"/>
+                <w:sz w:val="24"/>
+                <w:szCs w:val="24"/>
+              </w:rPr>
+              <w:t>HIGH</w:t>
+            </w:r>
           </w:p>
         </w:tc>
       </w:tr>
@@ -12935,15 +12611,7 @@
                 <w:sz w:val="24"/>
                 <w:szCs w:val="24"/>
               </w:rPr>
-              <w:t>REQ-NF</w:t>
-            </w:r>
-            <w:r>
-              <w:rPr>
-                <w:rFonts w:ascii="Times New Roman" w:hAnsi="Times New Roman" w:cs="Times New Roman"/>
-                <w:sz w:val="24"/>
-                <w:szCs w:val="24"/>
-              </w:rPr>
-              <w:t>1</w:t>
+              <w:t>REQ-NF1</w:t>
             </w:r>
             <w:r>
               <w:rPr>
@@ -13014,7 +12682,7 @@
         </w:tc>
         <w:tc>
           <w:tcPr>
-            <w:tcW w:w="1150" w:type="dxa"/>
+            <w:tcW w:w="1260" w:type="dxa"/>
           </w:tcPr>
           <w:p>
             <w:pPr>
@@ -13025,6 +12693,14 @@
                 <w:szCs w:val="24"/>
               </w:rPr>
             </w:pPr>
+            <w:r>
+              <w:rPr>
+                <w:rFonts w:ascii="Times New Roman" w:hAnsi="Times New Roman" w:cs="Times New Roman"/>
+                <w:sz w:val="24"/>
+                <w:szCs w:val="24"/>
+              </w:rPr>
+              <w:t>HIGH</w:t>
+            </w:r>
           </w:p>
         </w:tc>
       </w:tr>
@@ -13048,15 +12724,7 @@
                 <w:sz w:val="24"/>
                 <w:szCs w:val="24"/>
               </w:rPr>
-              <w:t>REQ-NF</w:t>
-            </w:r>
-            <w:r>
-              <w:rPr>
-                <w:rFonts w:ascii="Times New Roman" w:hAnsi="Times New Roman" w:cs="Times New Roman"/>
-                <w:sz w:val="24"/>
-                <w:szCs w:val="24"/>
-              </w:rPr>
-              <w:t>1</w:t>
+              <w:t>REQ-NF1</w:t>
             </w:r>
             <w:r>
               <w:rPr>
@@ -13127,7 +12795,7 @@
         </w:tc>
         <w:tc>
           <w:tcPr>
-            <w:tcW w:w="1150" w:type="dxa"/>
+            <w:tcW w:w="1260" w:type="dxa"/>
           </w:tcPr>
           <w:p>
             <w:pPr>
@@ -13138,6 +12806,14 @@
                 <w:szCs w:val="24"/>
               </w:rPr>
             </w:pPr>
+            <w:r>
+              <w:rPr>
+                <w:rFonts w:ascii="Times New Roman" w:hAnsi="Times New Roman" w:cs="Times New Roman"/>
+                <w:sz w:val="24"/>
+                <w:szCs w:val="24"/>
+              </w:rPr>
+              <w:t>MEDIUM</w:t>
+            </w:r>
           </w:p>
         </w:tc>
       </w:tr>
@@ -13224,7 +12900,7 @@
         </w:tc>
         <w:tc>
           <w:tcPr>
-            <w:tcW w:w="1150" w:type="dxa"/>
+            <w:tcW w:w="1260" w:type="dxa"/>
           </w:tcPr>
           <w:p>
             <w:pPr>
@@ -13235,6 +12911,14 @@
                 <w:szCs w:val="24"/>
               </w:rPr>
             </w:pPr>
+            <w:r>
+              <w:rPr>
+                <w:rFonts w:ascii="Times New Roman" w:hAnsi="Times New Roman" w:cs="Times New Roman"/>
+                <w:sz w:val="24"/>
+                <w:szCs w:val="24"/>
+              </w:rPr>
+              <w:t>HIGH</w:t>
+            </w:r>
           </w:p>
         </w:tc>
       </w:tr>
@@ -13258,15 +12942,7 @@
                 <w:sz w:val="24"/>
                 <w:szCs w:val="24"/>
               </w:rPr>
-              <w:t>REQ-NF</w:t>
-            </w:r>
-            <w:r>
-              <w:rPr>
-                <w:rFonts w:ascii="Times New Roman" w:hAnsi="Times New Roman" w:cs="Times New Roman"/>
-                <w:sz w:val="24"/>
-                <w:szCs w:val="24"/>
-              </w:rPr>
-              <w:t>2</w:t>
+              <w:t>REQ-NF2</w:t>
             </w:r>
             <w:r>
               <w:rPr>
@@ -13345,7 +13021,7 @@
         </w:tc>
         <w:tc>
           <w:tcPr>
-            <w:tcW w:w="1150" w:type="dxa"/>
+            <w:tcW w:w="1260" w:type="dxa"/>
           </w:tcPr>
           <w:p>
             <w:pPr>
@@ -13356,6 +13032,14 @@
                 <w:szCs w:val="24"/>
               </w:rPr>
             </w:pPr>
+            <w:r>
+              <w:rPr>
+                <w:rFonts w:ascii="Times New Roman" w:hAnsi="Times New Roman" w:cs="Times New Roman"/>
+                <w:sz w:val="24"/>
+                <w:szCs w:val="24"/>
+              </w:rPr>
+              <w:t>LOW</w:t>
+            </w:r>
           </w:p>
         </w:tc>
       </w:tr>
@@ -13580,15 +13264,7 @@
                 <w:sz w:val="24"/>
                 <w:szCs w:val="24"/>
               </w:rPr>
-              <w:t>to the</w:t>
-            </w:r>
-            <w:r>
-              <w:rPr>
-                <w:rFonts w:ascii="Times New Roman" w:hAnsi="Times New Roman" w:cs="Times New Roman"/>
-                <w:sz w:val="24"/>
-                <w:szCs w:val="24"/>
-              </w:rPr>
-              <w:t xml:space="preserve"> ATR system</w:t>
+              <w:t>to the ATR system</w:t>
             </w:r>
             <w:r>
               <w:rPr>

</xml_diff>

<commit_message>
format correction for section 1.3
</commit_message>
<xml_diff>
--- a/Documents/Team_1_CS509-S24-S01_RAD_02-13-2024.docx
+++ b/Documents/Team_1_CS509-S24-S01_RAD_02-13-2024.docx
@@ -3897,6 +3897,8 @@
         <w:spacing w:before="120" w:after="120" w:line="276" w:lineRule="auto"/>
         <w:rPr>
           <w:rFonts w:ascii="Times New Roman" w:hAnsi="Times New Roman" w:cs="Times New Roman"/>
+          <w:b/>
+          <w:bCs/>
           <w:color w:val="auto"/>
           <w:sz w:val="24"/>
           <w:szCs w:val="24"/>
@@ -3906,6 +3908,8 @@
       <w:r>
         <w:rPr>
           <w:rFonts w:ascii="Times New Roman" w:hAnsi="Times New Roman" w:cs="Times New Roman"/>
+          <w:b/>
+          <w:bCs/>
           <w:color w:val="auto"/>
           <w:sz w:val="24"/>
           <w:szCs w:val="24"/>
@@ -6867,6 +6871,7 @@
                 <w:sz w:val="24"/>
                 <w:szCs w:val="24"/>
               </w:rPr>
+              <w:lastRenderedPageBreak/>
               <w:t>Entry Conditions</w:t>
             </w:r>
           </w:p>
@@ -7473,6 +7478,7 @@
           <w:bCs/>
           <w:color w:val="auto"/>
         </w:rPr>
+        <w:lastRenderedPageBreak/>
         <w:t>Flight Booking</w:t>
       </w:r>
       <w:bookmarkEnd w:id="18"/>
@@ -8759,6 +8765,7 @@
                 <w:sz w:val="24"/>
                 <w:szCs w:val="24"/>
               </w:rPr>
+              <w:lastRenderedPageBreak/>
               <w:t>Entry Conditions</w:t>
             </w:r>
           </w:p>

</xml_diff>